<commit_message>
updated QRcode mini project
</commit_message>
<xml_diff>
--- a/Machine Learning A-Z by Nerchuko.docx
+++ b/Machine Learning A-Z by Nerchuko.docx
@@ -27,7 +27,6 @@
         <w:t xml:space="preserve">YouTube Channel Name: </w:t>
       </w:r>
       <w:hyperlink r:id="rId7">
-        <w:proofErr w:type="spellStart"/>
         <w:r>
           <w:rPr>
             <w:color w:val="1155CC"/>
@@ -35,7 +34,6 @@
           </w:rPr>
           <w:t>Nerchuko</w:t>
         </w:r>
-        <w:proofErr w:type="spellEnd"/>
       </w:hyperlink>
     </w:p>
     <w:p>
@@ -97,23 +95,7 @@
             <w:color w:val="1155CC"/>
             <w:u w:val="single"/>
           </w:rPr>
-          <w:t xml:space="preserve">What is Google </w:t>
-        </w:r>
-        <w:proofErr w:type="spellStart"/>
-        <w:r>
-          <w:rPr>
-            <w:color w:val="1155CC"/>
-            <w:u w:val="single"/>
-          </w:rPr>
-          <w:t>Colab</w:t>
-        </w:r>
-        <w:proofErr w:type="spellEnd"/>
-        <w:r>
-          <w:rPr>
-            <w:color w:val="1155CC"/>
-            <w:u w:val="single"/>
-          </w:rPr>
-          <w:t>? How to use it?</w:t>
+          <w:t>What is Google Colab? How to use it?</w:t>
         </w:r>
       </w:hyperlink>
     </w:p>
@@ -267,6 +249,15 @@
         </w:rPr>
         <w:t>2:</w:t>
       </w:r>
+      <w:r>
+        <w:rPr>
+          <w:b/>
+          <w:color w:val="073763"/>
+          <w:sz w:val="26"/>
+          <w:szCs w:val="26"/>
+        </w:rPr>
+        <w:t xml:space="preserve"> (completed)</w:t>
+      </w:r>
     </w:p>
     <w:p>
       <w:pPr>
@@ -283,21 +274,12 @@
         </w:rPr>
       </w:pPr>
       <w:hyperlink r:id="rId13">
-        <w:proofErr w:type="gramStart"/>
         <w:r>
           <w:rPr>
             <w:color w:val="FF0000"/>
             <w:u w:val="single"/>
           </w:rPr>
-          <w:t>Python  -</w:t>
-        </w:r>
-        <w:proofErr w:type="gramEnd"/>
-        <w:r>
-          <w:rPr>
-            <w:color w:val="FF0000"/>
-            <w:u w:val="single"/>
-          </w:rPr>
-          <w:t xml:space="preserve"> Problem Solving 4</w:t>
+          <w:t>Python  - Problem Solving 4</w:t>
         </w:r>
       </w:hyperlink>
     </w:p>
@@ -402,23 +384,7 @@
             <w:color w:val="FF9900"/>
             <w:u w:val="single"/>
           </w:rPr>
-          <w:t xml:space="preserve">Convert any PDF to </w:t>
-        </w:r>
-        <w:proofErr w:type="spellStart"/>
-        <w:r>
-          <w:rPr>
-            <w:color w:val="FF9900"/>
-            <w:u w:val="single"/>
-          </w:rPr>
-          <w:t>AudioBook</w:t>
-        </w:r>
-        <w:proofErr w:type="spellEnd"/>
-        <w:r>
-          <w:rPr>
-            <w:color w:val="FF9900"/>
-            <w:u w:val="single"/>
-          </w:rPr>
-          <w:t xml:space="preserve"> - Mini Project</w:t>
+          <w:t>Convert any PDF to AudioBook - Mini Project</w:t>
         </w:r>
       </w:hyperlink>
     </w:p>
@@ -507,17 +473,8 @@
             <w:color w:val="1155CC"/>
             <w:u w:val="single"/>
           </w:rPr>
-          <w:t xml:space="preserve">Introduction to Flask Web </w:t>
-        </w:r>
-        <w:proofErr w:type="spellStart"/>
-        <w:r>
-          <w:rPr>
-            <w:color w:val="1155CC"/>
-            <w:u w:val="single"/>
-          </w:rPr>
-          <w:t>FrameWork</w:t>
-        </w:r>
-        <w:proofErr w:type="spellEnd"/>
+          <w:t>Introduction to Flask Web FrameWork</w:t>
+        </w:r>
       </w:hyperlink>
     </w:p>
     <w:p>
@@ -1353,21 +1310,12 @@
         </w:numPr>
       </w:pPr>
       <w:hyperlink r:id="rId43">
-        <w:proofErr w:type="spellStart"/>
-        <w:r>
-          <w:rPr>
-            <w:color w:val="1155CC"/>
-            <w:u w:val="single"/>
-          </w:rPr>
-          <w:t>Numpy</w:t>
-        </w:r>
-        <w:proofErr w:type="spellEnd"/>
-        <w:r>
-          <w:rPr>
-            <w:color w:val="1155CC"/>
-            <w:u w:val="single"/>
-          </w:rPr>
-          <w:t xml:space="preserve"> Arrays</w:t>
+        <w:r>
+          <w:rPr>
+            <w:color w:val="1155CC"/>
+            <w:u w:val="single"/>
+          </w:rPr>
+          <w:t>Numpy Arrays</w:t>
         </w:r>
       </w:hyperlink>
     </w:p>
@@ -1379,21 +1327,12 @@
         </w:numPr>
       </w:pPr>
       <w:hyperlink r:id="rId44">
-        <w:proofErr w:type="spellStart"/>
-        <w:r>
-          <w:rPr>
-            <w:color w:val="1155CC"/>
-            <w:u w:val="single"/>
-          </w:rPr>
-          <w:t>Numpy</w:t>
-        </w:r>
-        <w:proofErr w:type="spellEnd"/>
-        <w:r>
-          <w:rPr>
-            <w:color w:val="1155CC"/>
-            <w:u w:val="single"/>
-          </w:rPr>
-          <w:t xml:space="preserve"> Indexing</w:t>
+        <w:r>
+          <w:rPr>
+            <w:color w:val="1155CC"/>
+            <w:u w:val="single"/>
+          </w:rPr>
+          <w:t>Numpy Indexing</w:t>
         </w:r>
       </w:hyperlink>
     </w:p>
@@ -1405,21 +1344,12 @@
         </w:numPr>
       </w:pPr>
       <w:hyperlink r:id="rId45">
-        <w:proofErr w:type="spellStart"/>
-        <w:r>
-          <w:rPr>
-            <w:color w:val="1155CC"/>
-            <w:u w:val="single"/>
-          </w:rPr>
-          <w:t>Numpy</w:t>
-        </w:r>
-        <w:proofErr w:type="spellEnd"/>
-        <w:r>
-          <w:rPr>
-            <w:color w:val="1155CC"/>
-            <w:u w:val="single"/>
-          </w:rPr>
-          <w:t xml:space="preserve"> Operations</w:t>
+        <w:r>
+          <w:rPr>
+            <w:color w:val="1155CC"/>
+            <w:u w:val="single"/>
+          </w:rPr>
+          <w:t>Numpy Operations</w:t>
         </w:r>
       </w:hyperlink>
     </w:p>
@@ -1453,17 +1383,8 @@
             <w:color w:val="1155CC"/>
             <w:u w:val="single"/>
           </w:rPr>
-          <w:t xml:space="preserve">Pandas - </w:t>
-        </w:r>
-        <w:proofErr w:type="spellStart"/>
-        <w:r>
-          <w:rPr>
-            <w:color w:val="1155CC"/>
-            <w:u w:val="single"/>
-          </w:rPr>
-          <w:t>DataFrame</w:t>
-        </w:r>
-        <w:proofErr w:type="spellEnd"/>
+          <w:t>Pandas - DataFrame</w:t>
+        </w:r>
       </w:hyperlink>
     </w:p>
     <w:p>
@@ -1479,17 +1400,8 @@
             <w:color w:val="1155CC"/>
             <w:u w:val="single"/>
           </w:rPr>
-          <w:t xml:space="preserve">Pandas - Missing Data, </w:t>
-        </w:r>
-        <w:proofErr w:type="spellStart"/>
-        <w:r>
-          <w:rPr>
-            <w:color w:val="1155CC"/>
-            <w:u w:val="single"/>
-          </w:rPr>
-          <w:t>Groupby</w:t>
-        </w:r>
-        <w:proofErr w:type="spellEnd"/>
+          <w:t>Pandas - Missing Data, Groupby</w:t>
+        </w:r>
       </w:hyperlink>
     </w:p>
     <w:p>
@@ -2409,23 +2321,7 @@
             <w:color w:val="1155CC"/>
             <w:u w:val="single"/>
           </w:rPr>
-          <w:t xml:space="preserve">Support Vector </w:t>
-        </w:r>
-        <w:proofErr w:type="gramStart"/>
-        <w:r>
-          <w:rPr>
-            <w:color w:val="1155CC"/>
-            <w:u w:val="single"/>
-          </w:rPr>
-          <w:t>Machine  -</w:t>
-        </w:r>
-        <w:proofErr w:type="gramEnd"/>
-        <w:r>
-          <w:rPr>
-            <w:color w:val="1155CC"/>
-            <w:u w:val="single"/>
-          </w:rPr>
-          <w:t xml:space="preserve"> Theory</w:t>
+          <w:t>Support Vector Machine  - Theory</w:t>
         </w:r>
       </w:hyperlink>
     </w:p>
@@ -2497,23 +2393,7 @@
             <w:color w:val="1155CC"/>
             <w:u w:val="single"/>
           </w:rPr>
-          <w:t>Naive Bayes Classifier (Part 1</w:t>
-        </w:r>
-        <w:proofErr w:type="gramStart"/>
-        <w:r>
-          <w:rPr>
-            <w:color w:val="1155CC"/>
-            <w:u w:val="single"/>
-          </w:rPr>
-          <w:t>)  -</w:t>
-        </w:r>
-        <w:proofErr w:type="gramEnd"/>
-        <w:r>
-          <w:rPr>
-            <w:color w:val="1155CC"/>
-            <w:u w:val="single"/>
-          </w:rPr>
-          <w:t xml:space="preserve"> Theory</w:t>
+          <w:t>Naive Bayes Classifier (Part 1)  - Theory</w:t>
         </w:r>
       </w:hyperlink>
     </w:p>
@@ -2547,23 +2427,7 @@
             <w:color w:val="1155CC"/>
             <w:u w:val="single"/>
           </w:rPr>
-          <w:t xml:space="preserve">Naive Bayes </w:t>
-        </w:r>
-        <w:proofErr w:type="gramStart"/>
-        <w:r>
-          <w:rPr>
-            <w:color w:val="1155CC"/>
-            <w:u w:val="single"/>
-          </w:rPr>
-          <w:t>Classifier  -</w:t>
-        </w:r>
-        <w:proofErr w:type="gramEnd"/>
-        <w:r>
-          <w:rPr>
-            <w:color w:val="1155CC"/>
-            <w:u w:val="single"/>
-          </w:rPr>
-          <w:t xml:space="preserve"> Implementation</w:t>
+          <w:t>Naive Bayes Classifier  - Implementation</w:t>
         </w:r>
       </w:hyperlink>
     </w:p>
@@ -2622,23 +2486,7 @@
             <w:color w:val="1155CC"/>
             <w:u w:val="single"/>
           </w:rPr>
-          <w:t xml:space="preserve">Decision Tree </w:t>
-        </w:r>
-        <w:proofErr w:type="gramStart"/>
-        <w:r>
-          <w:rPr>
-            <w:color w:val="1155CC"/>
-            <w:u w:val="single"/>
-          </w:rPr>
-          <w:t>Classifier  -</w:t>
-        </w:r>
-        <w:proofErr w:type="gramEnd"/>
-        <w:r>
-          <w:rPr>
-            <w:color w:val="1155CC"/>
-            <w:u w:val="single"/>
-          </w:rPr>
-          <w:t xml:space="preserve"> Theory</w:t>
+          <w:t>Decision Tree Classifier  - Theory</w:t>
         </w:r>
       </w:hyperlink>
     </w:p>
@@ -2672,23 +2520,7 @@
             <w:color w:val="1155CC"/>
             <w:u w:val="single"/>
           </w:rPr>
-          <w:t xml:space="preserve">Random Forest </w:t>
-        </w:r>
-        <w:proofErr w:type="gramStart"/>
-        <w:r>
-          <w:rPr>
-            <w:color w:val="1155CC"/>
-            <w:u w:val="single"/>
-          </w:rPr>
-          <w:t>Classifier  -</w:t>
-        </w:r>
-        <w:proofErr w:type="gramEnd"/>
-        <w:r>
-          <w:rPr>
-            <w:color w:val="1155CC"/>
-            <w:u w:val="single"/>
-          </w:rPr>
-          <w:t xml:space="preserve"> Theory</w:t>
+          <w:t>Random Forest Classifier  - Theory</w:t>
         </w:r>
       </w:hyperlink>
     </w:p>
@@ -3002,17 +2834,8 @@
             <w:color w:val="1155CC"/>
             <w:u w:val="single"/>
           </w:rPr>
-          <w:t xml:space="preserve">Hyperparameter Tuning - </w:t>
-        </w:r>
-        <w:proofErr w:type="spellStart"/>
-        <w:r>
-          <w:rPr>
-            <w:color w:val="1155CC"/>
-            <w:u w:val="single"/>
-          </w:rPr>
-          <w:t>GridSearchCV</w:t>
-        </w:r>
-        <w:proofErr w:type="spellEnd"/>
+          <w:t>Hyperparameter Tuning - GridSearchCV</w:t>
+        </w:r>
       </w:hyperlink>
     </w:p>
     <w:p>
@@ -3028,17 +2851,8 @@
             <w:color w:val="1155CC"/>
             <w:u w:val="single"/>
           </w:rPr>
-          <w:t xml:space="preserve">Hyperparameter Tuning - Randomized </w:t>
-        </w:r>
-        <w:proofErr w:type="spellStart"/>
-        <w:r>
-          <w:rPr>
-            <w:color w:val="1155CC"/>
-            <w:u w:val="single"/>
-          </w:rPr>
-          <w:t>SeachCV</w:t>
-        </w:r>
-        <w:proofErr w:type="spellEnd"/>
+          <w:t>Hyperparameter Tuning - Randomized SeachCV</w:t>
+        </w:r>
       </w:hyperlink>
     </w:p>
     <w:p/>
@@ -3190,23 +3004,7 @@
             <w:color w:val="1155CC"/>
             <w:u w:val="single"/>
           </w:rPr>
-          <w:t xml:space="preserve">Credit Card Fraud </w:t>
-        </w:r>
-        <w:proofErr w:type="gramStart"/>
-        <w:r>
-          <w:rPr>
-            <w:color w:val="1155CC"/>
-            <w:u w:val="single"/>
-          </w:rPr>
-          <w:t>Detection  -</w:t>
-        </w:r>
-        <w:proofErr w:type="gramEnd"/>
-        <w:r>
-          <w:rPr>
-            <w:color w:val="1155CC"/>
-            <w:u w:val="single"/>
-          </w:rPr>
-          <w:t xml:space="preserve"> Project</w:t>
+          <w:t>Credit Card Fraud Detection  - Project</w:t>
         </w:r>
       </w:hyperlink>
     </w:p>
@@ -3393,23 +3191,7 @@
             <w:color w:val="1155CC"/>
             <w:u w:val="single"/>
           </w:rPr>
-          <w:t xml:space="preserve">What is </w:t>
-        </w:r>
-        <w:proofErr w:type="spellStart"/>
-        <w:r>
-          <w:rPr>
-            <w:color w:val="1155CC"/>
-            <w:u w:val="single"/>
-          </w:rPr>
-          <w:t>Tokenisation</w:t>
-        </w:r>
-        <w:proofErr w:type="spellEnd"/>
-        <w:r>
-          <w:rPr>
-            <w:color w:val="1155CC"/>
-            <w:u w:val="single"/>
-          </w:rPr>
-          <w:t>?</w:t>
+          <w:t>What is Tokenisation?</w:t>
         </w:r>
       </w:hyperlink>
     </w:p>
@@ -3460,23 +3242,7 @@
             <w:color w:val="1155CC"/>
             <w:u w:val="single"/>
           </w:rPr>
-          <w:t xml:space="preserve">What are </w:t>
-        </w:r>
-        <w:proofErr w:type="spellStart"/>
-        <w:r>
-          <w:rPr>
-            <w:color w:val="1155CC"/>
-            <w:u w:val="single"/>
-          </w:rPr>
-          <w:t>StopWords</w:t>
-        </w:r>
-        <w:proofErr w:type="spellEnd"/>
-        <w:r>
-          <w:rPr>
-            <w:color w:val="1155CC"/>
-            <w:u w:val="single"/>
-          </w:rPr>
-          <w:t>?</w:t>
+          <w:t>What are StopWords?</w:t>
         </w:r>
       </w:hyperlink>
     </w:p>
@@ -4032,23 +3798,7 @@
             <w:color w:val="1155CC"/>
             <w:u w:val="single"/>
           </w:rPr>
-          <w:t xml:space="preserve">Live Sketch using </w:t>
-        </w:r>
-        <w:proofErr w:type="spellStart"/>
-        <w:r>
-          <w:rPr>
-            <w:color w:val="1155CC"/>
-            <w:u w:val="single"/>
-          </w:rPr>
-          <w:t>WebCam</w:t>
-        </w:r>
-        <w:proofErr w:type="spellEnd"/>
-        <w:r>
-          <w:rPr>
-            <w:color w:val="1155CC"/>
-            <w:u w:val="single"/>
-          </w:rPr>
-          <w:t xml:space="preserve"> - Project</w:t>
+          <w:t>Live Sketch using WebCam - Project</w:t>
         </w:r>
       </w:hyperlink>
     </w:p>
@@ -4141,23 +3891,7 @@
             <w:color w:val="1155CC"/>
             <w:u w:val="single"/>
           </w:rPr>
-          <w:t xml:space="preserve">Face and Eye Detection using </w:t>
-        </w:r>
-        <w:proofErr w:type="spellStart"/>
-        <w:r>
-          <w:rPr>
-            <w:color w:val="1155CC"/>
-            <w:u w:val="single"/>
-          </w:rPr>
-          <w:t>Haar</w:t>
-        </w:r>
-        <w:proofErr w:type="spellEnd"/>
-        <w:r>
-          <w:rPr>
-            <w:color w:val="1155CC"/>
-            <w:u w:val="single"/>
-          </w:rPr>
-          <w:t xml:space="preserve"> Cascades - Project</w:t>
+          <w:t>Face and Eye Detection using Haar Cascades - Project</w:t>
         </w:r>
       </w:hyperlink>
     </w:p>
@@ -4532,15 +4266,7 @@
         <w:t>40</w:t>
       </w:r>
       <w:r>
-        <w:t xml:space="preserve"> </w:t>
-      </w:r>
-      <w:proofErr w:type="gramStart"/>
-      <w:r>
-        <w:t>day</w:t>
-      </w:r>
-      <w:proofErr w:type="gramEnd"/>
-      <w:r>
-        <w:t>, hope u all covered the topics. Now start doing new projects and apply for internships and jobs.</w:t>
+        <w:t xml:space="preserve"> day, hope u all covered the topics. Now start doing new projects and apply for internships and jobs.</w:t>
       </w:r>
     </w:p>
     <w:p>

</xml_diff>